<commit_message>
Execute an Azure Function with triggers completed
</commit_message>
<xml_diff>
--- a/Summary.docx
+++ b/Summary.docx
@@ -15,23 +15,7 @@
     </w:p>
     <w:p>
       <w:r>
-        <w:t>Serverless compute can be thought of as a function as a service (</w:t>
-      </w:r>
-      <w:proofErr w:type="spellStart"/>
-      <w:r>
-        <w:t>FaaS</w:t>
-      </w:r>
-      <w:proofErr w:type="spellEnd"/>
-      <w:r>
-        <w:t xml:space="preserve">), or a microservice that is hosted on a cloud platform. Your business logic runs as functions and you </w:t>
-      </w:r>
-      <w:proofErr w:type="gramStart"/>
-      <w:r>
-        <w:t>don't</w:t>
-      </w:r>
-      <w:proofErr w:type="gramEnd"/>
-      <w:r>
-        <w:t xml:space="preserve"> have to manually provision or scale infrastructure. The cloud provider manages infrastructure. Your app is automatically scaled out or down depending on load. Azure has several ways to build this sort of architecture. The two most common approaches are Azure Logic Apps and Azure Functions</w:t>
+        <w:t>Serverless compute can be thought of as a function as a service (FaaS), or a microservice that is hosted on a cloud platform. Your business logic runs as functions and you don't have to manually provision or scale infrastructure. The cloud provider manages infrastructure. Your app is automatically scaled out or down depending on load. Azure has several ways to build this sort of architecture. The two most common approaches are Azure Logic Apps and Azure Functions</w:t>
       </w:r>
     </w:p>
     <w:p>
@@ -50,10 +34,7 @@
         <w:t xml:space="preserve">. </w:t>
       </w:r>
       <w:r>
-        <w:t>T</w:t>
-      </w:r>
-      <w:r>
-        <w:t>here</w:t>
+        <w:t>There</w:t>
       </w:r>
       <w:r>
         <w:t xml:space="preserve"> </w:t>
@@ -112,10 +93,7 @@
         <w:t xml:space="preserve">) </w:t>
       </w:r>
       <w:r>
-        <w:t>Is</w:t>
-      </w:r>
-      <w:r>
-        <w:t xml:space="preserve"> a service within Azure that you can use to automate, orchestrate, and integrate disparate components of a distributed application. </w:t>
+        <w:t xml:space="preserve">Is a service within Azure that you can use to automate, orchestrate, and integrate disparate components of a distributed application. </w:t>
       </w:r>
       <w:r>
         <w:t xml:space="preserve">You </w:t>
@@ -199,7 +177,6 @@
           <w:bCs/>
         </w:rPr>
       </w:pPr>
-      <w:proofErr w:type="spellStart"/>
       <w:r>
         <w:rPr>
           <w:b/>
@@ -207,26 +184,14 @@
         </w:rPr>
         <w:t>WebJobs</w:t>
       </w:r>
-      <w:proofErr w:type="spellEnd"/>
-      <w:r>
-        <w:t xml:space="preserve">: </w:t>
-      </w:r>
-      <w:r>
-        <w:t>are a part of the Azure App Service that you can use to run a program or script automatically</w:t>
+      <w:r>
+        <w:t>: are a part of the Azure App Service that you can use to run a program or script automatically</w:t>
       </w:r>
       <w:r>
         <w:t xml:space="preserve">. </w:t>
       </w:r>
       <w:r>
-        <w:t xml:space="preserve">There are two kinds of </w:t>
-      </w:r>
-      <w:proofErr w:type="spellStart"/>
-      <w:r>
-        <w:t>WebJob</w:t>
-      </w:r>
-      <w:proofErr w:type="spellEnd"/>
-      <w:r>
-        <w:t>:</w:t>
+        <w:t>There are two kinds of WebJob:</w:t>
       </w:r>
       <w:r>
         <w:t xml:space="preserve"> </w:t>
@@ -264,15 +229,7 @@
         <w:t>)</w:t>
       </w:r>
       <w:r>
-        <w:t xml:space="preserve">. This technology has only two advantages over AZ </w:t>
-      </w:r>
-      <w:proofErr w:type="spellStart"/>
-      <w:r>
-        <w:t>functins</w:t>
-      </w:r>
-      <w:proofErr w:type="spellEnd"/>
-      <w:r>
-        <w:t xml:space="preserve">: </w:t>
+        <w:t xml:space="preserve">. This technology has only two advantages over AZ functins: </w:t>
       </w:r>
       <w:r>
         <w:rPr>
@@ -289,17 +246,8 @@
           <w:i/>
           <w:iCs/>
         </w:rPr>
-        <w:t xml:space="preserve">Provides close control of </w:t>
-      </w:r>
-      <w:proofErr w:type="spellStart"/>
-      <w:r>
-        <w:rPr>
-          <w:i/>
-          <w:iCs/>
-        </w:rPr>
-        <w:t>JobHost</w:t>
-      </w:r>
-      <w:proofErr w:type="spellEnd"/>
+        <w:t>Provides close control of JobHost</w:t>
+      </w:r>
     </w:p>
     <w:p>
       <w:pPr>
@@ -325,7 +273,6 @@
       <w:r>
         <w:t xml:space="preserve"> It has four trigger options: </w:t>
       </w:r>
-      <w:proofErr w:type="spellStart"/>
       <w:r>
         <w:rPr>
           <w:i/>
@@ -333,11 +280,9 @@
         </w:rPr>
         <w:t>HTTPTrigger</w:t>
       </w:r>
-      <w:proofErr w:type="spellEnd"/>
       <w:r>
         <w:t xml:space="preserve">, </w:t>
       </w:r>
-      <w:proofErr w:type="spellStart"/>
       <w:r>
         <w:rPr>
           <w:i/>
@@ -345,11 +290,9 @@
         </w:rPr>
         <w:t>TimerTrigger</w:t>
       </w:r>
-      <w:proofErr w:type="spellEnd"/>
       <w:r>
         <w:t xml:space="preserve">, </w:t>
       </w:r>
-      <w:proofErr w:type="spellStart"/>
       <w:r>
         <w:rPr>
           <w:i/>
@@ -357,11 +300,9 @@
         </w:rPr>
         <w:t>BlobTrigger</w:t>
       </w:r>
-      <w:proofErr w:type="spellEnd"/>
       <w:r>
         <w:t xml:space="preserve"> and </w:t>
       </w:r>
-      <w:proofErr w:type="spellStart"/>
       <w:r>
         <w:rPr>
           <w:i/>
@@ -369,7 +310,6 @@
         </w:rPr>
         <w:t>CosmosDBTrigger</w:t>
       </w:r>
-      <w:proofErr w:type="spellEnd"/>
       <w:r>
         <w:t xml:space="preserve">. </w:t>
       </w:r>
@@ -378,21 +318,7 @@
           <w:b/>
           <w:bCs/>
         </w:rPr>
-        <w:t xml:space="preserve">IMPORTANT: it </w:t>
-      </w:r>
-      <w:r>
-        <w:rPr>
-          <w:b/>
-          <w:bCs/>
-        </w:rPr>
-        <w:t>can run on a consumption plan</w:t>
-      </w:r>
-      <w:r>
-        <w:rPr>
-          <w:b/>
-          <w:bCs/>
-        </w:rPr>
-        <w:t>!!!</w:t>
+        <w:t>IMPORTANT: it can run on a consumption plan!!!</w:t>
       </w:r>
       <w:r>
         <w:rPr>
@@ -471,15 +397,7 @@
         <w:t>It has</w:t>
       </w:r>
       <w:r>
-        <w:t xml:space="preserve"> a configurable timeout </w:t>
-      </w:r>
-      <w:proofErr w:type="gramStart"/>
-      <w:r>
-        <w:t>as long as</w:t>
-      </w:r>
-      <w:proofErr w:type="gramEnd"/>
-      <w:r>
-        <w:t xml:space="preserve"> 10 minutes</w:t>
+        <w:t xml:space="preserve"> a configurable timeout as long as 10 minutes</w:t>
       </w:r>
       <w:r>
         <w:t xml:space="preserve"> (by default has 5 minutes)</w:t>
@@ -583,10 +501,7 @@
         <w:t>Blob storage</w:t>
       </w:r>
       <w:r>
-        <w:t xml:space="preserve">: </w:t>
-      </w:r>
-      <w:r>
-        <w:t>Start a function when a new or updated blob is detected.</w:t>
+        <w:t>: Start a function when a new or updated blob is detected.</w:t>
       </w:r>
     </w:p>
     <w:p>
@@ -605,10 +520,7 @@
         <w:t>Azure Cosmos DB</w:t>
       </w:r>
       <w:r>
-        <w:t xml:space="preserve">: </w:t>
-      </w:r>
-      <w:r>
-        <w:t>Start a function when inserts and updates are detected.</w:t>
+        <w:t>: Start a function when inserts and updates are detected.</w:t>
       </w:r>
     </w:p>
     <w:p>
@@ -627,10 +539,7 @@
         <w:t>Event Grid</w:t>
       </w:r>
       <w:r>
-        <w:t xml:space="preserve">: </w:t>
-      </w:r>
-      <w:r>
-        <w:t>Start a function when an event is received from Event Grid.</w:t>
+        <w:t>: Start a function when an event is received from Event Grid.</w:t>
       </w:r>
     </w:p>
     <w:p>
@@ -649,10 +558,7 @@
         <w:t>HTTP</w:t>
       </w:r>
       <w:r>
-        <w:t xml:space="preserve">:  </w:t>
-      </w:r>
-      <w:r>
-        <w:t>Start a function with an HTTP request.</w:t>
+        <w:t>:  Start a function with an HTTP request.</w:t>
       </w:r>
     </w:p>
     <w:p>
@@ -671,10 +577,7 @@
         <w:t>Microsoft Graph Events</w:t>
       </w:r>
       <w:r>
-        <w:t xml:space="preserve">: </w:t>
-      </w:r>
-      <w:r>
-        <w:t>Start a function in response to an incoming webhook from the Microsoft Graph. Each instance of this trigger can react to one Microsoft Graph resource type.</w:t>
+        <w:t>: Start a function in response to an incoming webhook from the Microsoft Graph. Each instance of this trigger can react to one Microsoft Graph resource type.</w:t>
       </w:r>
     </w:p>
     <w:p>
@@ -693,10 +596,7 @@
         <w:t>Queue storage</w:t>
       </w:r>
       <w:r>
-        <w:t xml:space="preserve">: </w:t>
-      </w:r>
-      <w:r>
-        <w:t>Start a function when a new item is received on a queue. The queue message is provided as input to the function.</w:t>
+        <w:t>: Start a function when a new item is received on a queue. The queue message is provided as input to the function.</w:t>
       </w:r>
     </w:p>
     <w:p>
@@ -715,10 +615,7 @@
         <w:t>Service Bus</w:t>
       </w:r>
       <w:r>
-        <w:t xml:space="preserve">: </w:t>
-      </w:r>
-      <w:r>
-        <w:t>Start a function in response to messages from a Service Bus queue.</w:t>
+        <w:t>: Start a function in response to messages from a Service Bus queue.</w:t>
       </w:r>
     </w:p>
     <w:p>
@@ -737,10 +634,7 @@
         <w:t>Timer</w:t>
       </w:r>
       <w:r>
-        <w:t xml:space="preserve">: </w:t>
-      </w:r>
-      <w:r>
-        <w:t>Start a function on a schedule.</w:t>
+        <w:t>: Start a function on a schedule.</w:t>
       </w:r>
     </w:p>
     <w:p>
@@ -780,8 +674,639 @@
         <w:t>A Schedule, which is a CRON expression that sets the interval for the timer.</w:t>
       </w:r>
     </w:p>
+    <w:p>
+      <w:r>
+        <w:t>A CRON expression is a string that consists of six fields that represent a set of times.</w:t>
+      </w:r>
+      <w:r>
+        <w:t xml:space="preserve"> </w:t>
+      </w:r>
+      <w:r>
+        <w:t xml:space="preserve">The order of </w:t>
+      </w:r>
+      <w:r>
+        <w:t>those</w:t>
+      </w:r>
+      <w:r>
+        <w:t xml:space="preserve"> fields in Azure is: </w:t>
+      </w:r>
+      <w:r>
+        <w:rPr>
+          <w:b/>
+          <w:bCs/>
+        </w:rPr>
+        <w:t>{second} {minute} {hour} {day} {month} {day of the week}</w:t>
+      </w:r>
+      <w:r>
+        <w:t>.</w:t>
+      </w:r>
+    </w:p>
+    <w:p>
+      <w:r>
+        <w:t xml:space="preserve">For example, to execute a function </w:t>
+      </w:r>
+      <w:r>
+        <w:rPr>
+          <w:b/>
+          <w:bCs/>
+        </w:rPr>
+        <w:t>every 30 seconds</w:t>
+      </w:r>
+      <w:r>
+        <w:rPr>
+          <w:b/>
+          <w:bCs/>
+        </w:rPr>
+        <w:t>,</w:t>
+      </w:r>
+      <w:r>
+        <w:rPr>
+          <w:b/>
+          <w:bCs/>
+        </w:rPr>
+        <w:t xml:space="preserve"> between 10:00 PM and 11:00 PM</w:t>
+      </w:r>
+      <w:r>
+        <w:rPr>
+          <w:b/>
+          <w:bCs/>
+        </w:rPr>
+        <w:t>,</w:t>
+      </w:r>
+      <w:r>
+        <w:rPr>
+          <w:b/>
+          <w:bCs/>
+        </w:rPr>
+        <w:t xml:space="preserve"> </w:t>
+      </w:r>
+      <w:r>
+        <w:rPr>
+          <w:b/>
+          <w:bCs/>
+        </w:rPr>
+        <w:t>from</w:t>
+      </w:r>
+      <w:r>
+        <w:rPr>
+          <w:b/>
+          <w:bCs/>
+        </w:rPr>
+        <w:t xml:space="preserve"> Tuesday</w:t>
+      </w:r>
+      <w:r>
+        <w:rPr>
+          <w:b/>
+          <w:bCs/>
+        </w:rPr>
+        <w:t>s to Wednesday and just in January and March</w:t>
+      </w:r>
+      <w:r>
+        <w:t xml:space="preserve"> the CRON must be: </w:t>
+      </w:r>
+      <w:r>
+        <w:rPr>
+          <w:b/>
+          <w:bCs/>
+        </w:rPr>
+        <w:t>*/30 * 2</w:t>
+      </w:r>
+      <w:r>
+        <w:rPr>
+          <w:b/>
+          <w:bCs/>
+        </w:rPr>
+        <w:t>2</w:t>
+      </w:r>
+      <w:r>
+        <w:rPr>
+          <w:b/>
+          <w:bCs/>
+        </w:rPr>
+        <w:t xml:space="preserve"> * </w:t>
+      </w:r>
+      <w:r>
+        <w:rPr>
+          <w:b/>
+          <w:bCs/>
+        </w:rPr>
+        <w:t>1,3</w:t>
+      </w:r>
+      <w:r>
+        <w:rPr>
+          <w:b/>
+          <w:bCs/>
+        </w:rPr>
+        <w:t xml:space="preserve"> 2</w:t>
+      </w:r>
+      <w:r>
+        <w:rPr>
+          <w:b/>
+          <w:bCs/>
+        </w:rPr>
+        <w:t>-5</w:t>
+      </w:r>
+    </w:p>
+    <w:tbl>
+      <w:tblPr>
+        <w:tblW w:w="9520" w:type="dxa"/>
+        <w:tblLook w:val="04A0" w:firstRow="1" w:lastRow="0" w:firstColumn="1" w:lastColumn="0" w:noHBand="0" w:noVBand="1"/>
+      </w:tblPr>
+      <w:tblGrid>
+        <w:gridCol w:w="1840"/>
+        <w:gridCol w:w="2760"/>
+        <w:gridCol w:w="4920"/>
+      </w:tblGrid>
+      <w:tr>
+        <w:trPr>
+          <w:trHeight w:val="330"/>
+        </w:trPr>
+        <w:tc>
+          <w:tcPr>
+            <w:tcW w:w="1840" w:type="dxa"/>
+            <w:tcBorders>
+              <w:top w:val="single" w:sz="4" w:space="0" w:color="auto"/>
+              <w:left w:val="single" w:sz="4" w:space="0" w:color="auto"/>
+              <w:bottom w:val="single" w:sz="4" w:space="0" w:color="auto"/>
+              <w:right w:val="single" w:sz="4" w:space="0" w:color="auto"/>
+            </w:tcBorders>
+            <w:shd w:val="clear" w:color="000000" w:fill="FFFFFF"/>
+            <w:hideMark/>
+          </w:tcPr>
+          <w:p>
+            <w:pPr>
+              <w:spacing w:after="0" w:line="240" w:lineRule="auto"/>
+              <w:rPr>
+                <w:rFonts w:ascii="Segoe UI" w:eastAsia="Times New Roman" w:hAnsi="Segoe UI" w:cs="Segoe UI"/>
+                <w:b/>
+                <w:bCs/>
+                <w:color w:val="171717"/>
+              </w:rPr>
+            </w:pPr>
+            <w:r>
+              <w:rPr>
+                <w:rFonts w:ascii="Segoe UI" w:eastAsia="Times New Roman" w:hAnsi="Segoe UI" w:cs="Segoe UI"/>
+                <w:b/>
+                <w:bCs/>
+                <w:color w:val="171717"/>
+              </w:rPr>
+              <w:t>Special character</w:t>
+            </w:r>
+          </w:p>
+        </w:tc>
+        <w:tc>
+          <w:tcPr>
+            <w:tcW w:w="2760" w:type="dxa"/>
+            <w:tcBorders>
+              <w:top w:val="single" w:sz="4" w:space="0" w:color="auto"/>
+              <w:left w:val="nil"/>
+              <w:bottom w:val="single" w:sz="4" w:space="0" w:color="auto"/>
+              <w:right w:val="single" w:sz="4" w:space="0" w:color="auto"/>
+            </w:tcBorders>
+            <w:shd w:val="clear" w:color="000000" w:fill="FFFFFF"/>
+            <w:hideMark/>
+          </w:tcPr>
+          <w:p>
+            <w:pPr>
+              <w:spacing w:after="0" w:line="240" w:lineRule="auto"/>
+              <w:rPr>
+                <w:rFonts w:ascii="Segoe UI" w:eastAsia="Times New Roman" w:hAnsi="Segoe UI" w:cs="Segoe UI"/>
+                <w:b/>
+                <w:bCs/>
+                <w:color w:val="171717"/>
+              </w:rPr>
+            </w:pPr>
+            <w:r>
+              <w:rPr>
+                <w:rFonts w:ascii="Segoe UI" w:eastAsia="Times New Roman" w:hAnsi="Segoe UI" w:cs="Segoe UI"/>
+                <w:b/>
+                <w:bCs/>
+                <w:color w:val="171717"/>
+              </w:rPr>
+              <w:t>Meaning</w:t>
+            </w:r>
+          </w:p>
+        </w:tc>
+        <w:tc>
+          <w:tcPr>
+            <w:tcW w:w="4920" w:type="dxa"/>
+            <w:tcBorders>
+              <w:top w:val="single" w:sz="4" w:space="0" w:color="auto"/>
+              <w:left w:val="nil"/>
+              <w:bottom w:val="single" w:sz="4" w:space="0" w:color="auto"/>
+              <w:right w:val="single" w:sz="4" w:space="0" w:color="auto"/>
+            </w:tcBorders>
+            <w:shd w:val="clear" w:color="000000" w:fill="FFFFFF"/>
+            <w:hideMark/>
+          </w:tcPr>
+          <w:p>
+            <w:pPr>
+              <w:spacing w:after="0" w:line="240" w:lineRule="auto"/>
+              <w:rPr>
+                <w:rFonts w:ascii="Segoe UI" w:eastAsia="Times New Roman" w:hAnsi="Segoe UI" w:cs="Segoe UI"/>
+                <w:b/>
+                <w:bCs/>
+                <w:color w:val="171717"/>
+              </w:rPr>
+            </w:pPr>
+            <w:r>
+              <w:rPr>
+                <w:rFonts w:ascii="Segoe UI" w:eastAsia="Times New Roman" w:hAnsi="Segoe UI" w:cs="Segoe UI"/>
+                <w:b/>
+                <w:bCs/>
+                <w:color w:val="171717"/>
+              </w:rPr>
+              <w:t>Example</w:t>
+            </w:r>
+          </w:p>
+        </w:tc>
+      </w:tr>
+      <w:tr>
+        <w:trPr>
+          <w:trHeight w:val="660"/>
+        </w:trPr>
+        <w:tc>
+          <w:tcPr>
+            <w:tcW w:w="1840" w:type="dxa"/>
+            <w:tcBorders>
+              <w:top w:val="nil"/>
+              <w:left w:val="single" w:sz="4" w:space="0" w:color="auto"/>
+              <w:bottom w:val="single" w:sz="4" w:space="0" w:color="auto"/>
+              <w:right w:val="single" w:sz="4" w:space="0" w:color="auto"/>
+            </w:tcBorders>
+            <w:shd w:val="clear" w:color="000000" w:fill="FFFFFF"/>
+            <w:hideMark/>
+          </w:tcPr>
+          <w:p>
+            <w:pPr>
+              <w:spacing w:after="0" w:line="240" w:lineRule="auto"/>
+              <w:rPr>
+                <w:rFonts w:ascii="Segoe UI" w:eastAsia="Times New Roman" w:hAnsi="Segoe UI" w:cs="Segoe UI"/>
+                <w:color w:val="171717"/>
+              </w:rPr>
+            </w:pPr>
+            <w:r>
+              <w:rPr>
+                <w:rFonts w:ascii="Segoe UI" w:eastAsia="Times New Roman" w:hAnsi="Segoe UI" w:cs="Segoe UI"/>
+                <w:color w:val="171717"/>
+              </w:rPr>
+              <w:t>*</w:t>
+            </w:r>
+          </w:p>
+        </w:tc>
+        <w:tc>
+          <w:tcPr>
+            <w:tcW w:w="2760" w:type="dxa"/>
+            <w:tcBorders>
+              <w:top w:val="nil"/>
+              <w:left w:val="nil"/>
+              <w:bottom w:val="single" w:sz="4" w:space="0" w:color="auto"/>
+              <w:right w:val="single" w:sz="4" w:space="0" w:color="auto"/>
+            </w:tcBorders>
+            <w:shd w:val="clear" w:color="000000" w:fill="FFFFFF"/>
+            <w:hideMark/>
+          </w:tcPr>
+          <w:p>
+            <w:pPr>
+              <w:spacing w:after="0" w:line="240" w:lineRule="auto"/>
+              <w:rPr>
+                <w:rFonts w:ascii="Segoe UI" w:eastAsia="Times New Roman" w:hAnsi="Segoe UI" w:cs="Segoe UI"/>
+                <w:color w:val="171717"/>
+              </w:rPr>
+            </w:pPr>
+            <w:r>
+              <w:rPr>
+                <w:rFonts w:ascii="Segoe UI" w:eastAsia="Times New Roman" w:hAnsi="Segoe UI" w:cs="Segoe UI"/>
+                <w:color w:val="171717"/>
+              </w:rPr>
+              <w:t>Selects every value in a field</w:t>
+            </w:r>
+          </w:p>
+        </w:tc>
+        <w:tc>
+          <w:tcPr>
+            <w:tcW w:w="4920" w:type="dxa"/>
+            <w:tcBorders>
+              <w:top w:val="nil"/>
+              <w:left w:val="nil"/>
+              <w:bottom w:val="single" w:sz="4" w:space="0" w:color="auto"/>
+              <w:right w:val="single" w:sz="4" w:space="0" w:color="auto"/>
+            </w:tcBorders>
+            <w:shd w:val="clear" w:color="000000" w:fill="FFFFFF"/>
+            <w:hideMark/>
+          </w:tcPr>
+          <w:p>
+            <w:pPr>
+              <w:spacing w:after="0" w:line="240" w:lineRule="auto"/>
+              <w:rPr>
+                <w:rFonts w:ascii="Segoe UI" w:eastAsia="Times New Roman" w:hAnsi="Segoe UI" w:cs="Segoe UI"/>
+                <w:color w:val="171717"/>
+              </w:rPr>
+            </w:pPr>
+            <w:r>
+              <w:rPr>
+                <w:rFonts w:ascii="Segoe UI" w:eastAsia="Times New Roman" w:hAnsi="Segoe UI" w:cs="Segoe UI"/>
+                <w:color w:val="171717"/>
+              </w:rPr>
+              <w:t>An asterisk "*" in the day of the week field means </w:t>
+            </w:r>
+            <w:r>
+              <w:rPr>
+                <w:rFonts w:ascii="Segoe UI" w:eastAsia="Times New Roman" w:hAnsi="Segoe UI" w:cs="Segoe UI"/>
+                <w:i/>
+                <w:iCs/>
+                <w:color w:val="171717"/>
+              </w:rPr>
+              <w:t>every</w:t>
+            </w:r>
+            <w:r>
+              <w:rPr>
+                <w:rFonts w:ascii="Segoe UI" w:eastAsia="Times New Roman" w:hAnsi="Segoe UI" w:cs="Segoe UI"/>
+                <w:color w:val="171717"/>
+              </w:rPr>
+              <w:t> day.</w:t>
+            </w:r>
+          </w:p>
+        </w:tc>
+      </w:tr>
+      <w:tr>
+        <w:trPr>
+          <w:trHeight w:val="660"/>
+        </w:trPr>
+        <w:tc>
+          <w:tcPr>
+            <w:tcW w:w="1840" w:type="dxa"/>
+            <w:tcBorders>
+              <w:top w:val="nil"/>
+              <w:left w:val="single" w:sz="4" w:space="0" w:color="auto"/>
+              <w:bottom w:val="single" w:sz="4" w:space="0" w:color="auto"/>
+              <w:right w:val="single" w:sz="4" w:space="0" w:color="auto"/>
+            </w:tcBorders>
+            <w:shd w:val="clear" w:color="000000" w:fill="FFFFFF"/>
+            <w:hideMark/>
+          </w:tcPr>
+          <w:p>
+            <w:pPr>
+              <w:spacing w:after="0" w:line="240" w:lineRule="auto"/>
+              <w:rPr>
+                <w:rFonts w:ascii="Segoe UI" w:eastAsia="Times New Roman" w:hAnsi="Segoe UI" w:cs="Segoe UI"/>
+                <w:color w:val="171717"/>
+              </w:rPr>
+            </w:pPr>
+            <w:r>
+              <w:rPr>
+                <w:rFonts w:ascii="Segoe UI" w:eastAsia="Times New Roman" w:hAnsi="Segoe UI" w:cs="Segoe UI"/>
+                <w:color w:val="171717"/>
+              </w:rPr>
+              <w:t>,</w:t>
+            </w:r>
+          </w:p>
+        </w:tc>
+        <w:tc>
+          <w:tcPr>
+            <w:tcW w:w="2760" w:type="dxa"/>
+            <w:tcBorders>
+              <w:top w:val="nil"/>
+              <w:left w:val="nil"/>
+              <w:bottom w:val="single" w:sz="4" w:space="0" w:color="auto"/>
+              <w:right w:val="single" w:sz="4" w:space="0" w:color="auto"/>
+            </w:tcBorders>
+            <w:shd w:val="clear" w:color="000000" w:fill="FFFFFF"/>
+            <w:hideMark/>
+          </w:tcPr>
+          <w:p>
+            <w:pPr>
+              <w:spacing w:after="0" w:line="240" w:lineRule="auto"/>
+              <w:rPr>
+                <w:rFonts w:ascii="Segoe UI" w:eastAsia="Times New Roman" w:hAnsi="Segoe UI" w:cs="Segoe UI"/>
+                <w:color w:val="171717"/>
+              </w:rPr>
+            </w:pPr>
+            <w:r>
+              <w:rPr>
+                <w:rFonts w:ascii="Segoe UI" w:eastAsia="Times New Roman" w:hAnsi="Segoe UI" w:cs="Segoe UI"/>
+                <w:color w:val="171717"/>
+              </w:rPr>
+              <w:t>Separates items in a list</w:t>
+            </w:r>
+          </w:p>
+        </w:tc>
+        <w:tc>
+          <w:tcPr>
+            <w:tcW w:w="4920" w:type="dxa"/>
+            <w:tcBorders>
+              <w:top w:val="nil"/>
+              <w:left w:val="nil"/>
+              <w:bottom w:val="single" w:sz="4" w:space="0" w:color="auto"/>
+              <w:right w:val="single" w:sz="4" w:space="0" w:color="auto"/>
+            </w:tcBorders>
+            <w:shd w:val="clear" w:color="000000" w:fill="FFFFFF"/>
+            <w:hideMark/>
+          </w:tcPr>
+          <w:p>
+            <w:pPr>
+              <w:spacing w:after="0" w:line="240" w:lineRule="auto"/>
+              <w:rPr>
+                <w:rFonts w:ascii="Segoe UI" w:eastAsia="Times New Roman" w:hAnsi="Segoe UI" w:cs="Segoe UI"/>
+                <w:color w:val="171717"/>
+              </w:rPr>
+            </w:pPr>
+            <w:r>
+              <w:rPr>
+                <w:rFonts w:ascii="Segoe UI" w:eastAsia="Times New Roman" w:hAnsi="Segoe UI" w:cs="Segoe UI"/>
+                <w:color w:val="171717"/>
+              </w:rPr>
+              <w:t>A comma "1,3" in the day of the week field means just Mondays (day 1) and Wednesdays (day 3).</w:t>
+            </w:r>
+          </w:p>
+        </w:tc>
+      </w:tr>
+      <w:tr>
+        <w:trPr>
+          <w:trHeight w:val="660"/>
+        </w:trPr>
+        <w:tc>
+          <w:tcPr>
+            <w:tcW w:w="1840" w:type="dxa"/>
+            <w:tcBorders>
+              <w:top w:val="nil"/>
+              <w:left w:val="single" w:sz="4" w:space="0" w:color="auto"/>
+              <w:bottom w:val="single" w:sz="4" w:space="0" w:color="auto"/>
+              <w:right w:val="single" w:sz="4" w:space="0" w:color="auto"/>
+            </w:tcBorders>
+            <w:shd w:val="clear" w:color="000000" w:fill="FFFFFF"/>
+            <w:hideMark/>
+          </w:tcPr>
+          <w:p>
+            <w:pPr>
+              <w:spacing w:after="0" w:line="240" w:lineRule="auto"/>
+              <w:rPr>
+                <w:rFonts w:ascii="Segoe UI" w:eastAsia="Times New Roman" w:hAnsi="Segoe UI" w:cs="Segoe UI"/>
+                <w:color w:val="171717"/>
+              </w:rPr>
+            </w:pPr>
+            <w:r>
+              <w:rPr>
+                <w:rFonts w:ascii="Segoe UI" w:eastAsia="Times New Roman" w:hAnsi="Segoe UI" w:cs="Segoe UI"/>
+                <w:color w:val="171717"/>
+              </w:rPr>
+              <w:t>-</w:t>
+            </w:r>
+          </w:p>
+        </w:tc>
+        <w:tc>
+          <w:tcPr>
+            <w:tcW w:w="2760" w:type="dxa"/>
+            <w:tcBorders>
+              <w:top w:val="nil"/>
+              <w:left w:val="nil"/>
+              <w:bottom w:val="single" w:sz="4" w:space="0" w:color="auto"/>
+              <w:right w:val="single" w:sz="4" w:space="0" w:color="auto"/>
+            </w:tcBorders>
+            <w:shd w:val="clear" w:color="000000" w:fill="FFFFFF"/>
+            <w:hideMark/>
+          </w:tcPr>
+          <w:p>
+            <w:pPr>
+              <w:spacing w:after="0" w:line="240" w:lineRule="auto"/>
+              <w:rPr>
+                <w:rFonts w:ascii="Segoe UI" w:eastAsia="Times New Roman" w:hAnsi="Segoe UI" w:cs="Segoe UI"/>
+                <w:color w:val="171717"/>
+              </w:rPr>
+            </w:pPr>
+            <w:r>
+              <w:rPr>
+                <w:rFonts w:ascii="Segoe UI" w:eastAsia="Times New Roman" w:hAnsi="Segoe UI" w:cs="Segoe UI"/>
+                <w:color w:val="171717"/>
+              </w:rPr>
+              <w:t>Specifies a range</w:t>
+            </w:r>
+          </w:p>
+        </w:tc>
+        <w:tc>
+          <w:tcPr>
+            <w:tcW w:w="4920" w:type="dxa"/>
+            <w:tcBorders>
+              <w:top w:val="nil"/>
+              <w:left w:val="nil"/>
+              <w:bottom w:val="single" w:sz="4" w:space="0" w:color="auto"/>
+              <w:right w:val="single" w:sz="4" w:space="0" w:color="auto"/>
+            </w:tcBorders>
+            <w:shd w:val="clear" w:color="000000" w:fill="FFFFFF"/>
+            <w:hideMark/>
+          </w:tcPr>
+          <w:p>
+            <w:pPr>
+              <w:spacing w:after="0" w:line="240" w:lineRule="auto"/>
+              <w:rPr>
+                <w:rFonts w:ascii="Segoe UI" w:eastAsia="Times New Roman" w:hAnsi="Segoe UI" w:cs="Segoe UI"/>
+                <w:color w:val="171717"/>
+              </w:rPr>
+            </w:pPr>
+            <w:r>
+              <w:rPr>
+                <w:rFonts w:ascii="Segoe UI" w:eastAsia="Times New Roman" w:hAnsi="Segoe UI" w:cs="Segoe UI"/>
+                <w:color w:val="171717"/>
+              </w:rPr>
+              <w:t>A hyphen "10-12" in the hour field means a range that includes the hours 10, 11, and 12.</w:t>
+            </w:r>
+          </w:p>
+        </w:tc>
+      </w:tr>
+      <w:tr>
+        <w:trPr>
+          <w:trHeight w:val="660"/>
+        </w:trPr>
+        <w:tc>
+          <w:tcPr>
+            <w:tcW w:w="1840" w:type="dxa"/>
+            <w:tcBorders>
+              <w:top w:val="nil"/>
+              <w:left w:val="single" w:sz="4" w:space="0" w:color="auto"/>
+              <w:bottom w:val="single" w:sz="4" w:space="0" w:color="auto"/>
+              <w:right w:val="single" w:sz="4" w:space="0" w:color="auto"/>
+            </w:tcBorders>
+            <w:shd w:val="clear" w:color="000000" w:fill="FFFFFF"/>
+            <w:hideMark/>
+          </w:tcPr>
+          <w:p>
+            <w:pPr>
+              <w:spacing w:after="0" w:line="240" w:lineRule="auto"/>
+              <w:rPr>
+                <w:rFonts w:ascii="Segoe UI" w:eastAsia="Times New Roman" w:hAnsi="Segoe UI" w:cs="Segoe UI"/>
+                <w:color w:val="171717"/>
+              </w:rPr>
+            </w:pPr>
+            <w:r>
+              <w:rPr>
+                <w:rFonts w:ascii="Segoe UI" w:eastAsia="Times New Roman" w:hAnsi="Segoe UI" w:cs="Segoe UI"/>
+                <w:color w:val="171717"/>
+              </w:rPr>
+              <w:t>/</w:t>
+            </w:r>
+          </w:p>
+        </w:tc>
+        <w:tc>
+          <w:tcPr>
+            <w:tcW w:w="2760" w:type="dxa"/>
+            <w:tcBorders>
+              <w:top w:val="nil"/>
+              <w:left w:val="nil"/>
+              <w:bottom w:val="single" w:sz="4" w:space="0" w:color="auto"/>
+              <w:right w:val="single" w:sz="4" w:space="0" w:color="auto"/>
+            </w:tcBorders>
+            <w:shd w:val="clear" w:color="000000" w:fill="FFFFFF"/>
+            <w:hideMark/>
+          </w:tcPr>
+          <w:p>
+            <w:pPr>
+              <w:spacing w:after="0" w:line="240" w:lineRule="auto"/>
+              <w:rPr>
+                <w:rFonts w:ascii="Segoe UI" w:eastAsia="Times New Roman" w:hAnsi="Segoe UI" w:cs="Segoe UI"/>
+                <w:color w:val="171717"/>
+              </w:rPr>
+            </w:pPr>
+            <w:r>
+              <w:rPr>
+                <w:rFonts w:ascii="Segoe UI" w:eastAsia="Times New Roman" w:hAnsi="Segoe UI" w:cs="Segoe UI"/>
+                <w:color w:val="171717"/>
+              </w:rPr>
+              <w:t>Specifies an increment</w:t>
+            </w:r>
+          </w:p>
+        </w:tc>
+        <w:tc>
+          <w:tcPr>
+            <w:tcW w:w="4920" w:type="dxa"/>
+            <w:tcBorders>
+              <w:top w:val="nil"/>
+              <w:left w:val="nil"/>
+              <w:bottom w:val="single" w:sz="4" w:space="0" w:color="auto"/>
+              <w:right w:val="single" w:sz="4" w:space="0" w:color="auto"/>
+            </w:tcBorders>
+            <w:shd w:val="clear" w:color="000000" w:fill="FFFFFF"/>
+            <w:hideMark/>
+          </w:tcPr>
+          <w:p>
+            <w:pPr>
+              <w:spacing w:after="0" w:line="240" w:lineRule="auto"/>
+              <w:rPr>
+                <w:rFonts w:ascii="Segoe UI" w:eastAsia="Times New Roman" w:hAnsi="Segoe UI" w:cs="Segoe UI"/>
+                <w:color w:val="171717"/>
+              </w:rPr>
+            </w:pPr>
+            <w:r>
+              <w:rPr>
+                <w:rFonts w:ascii="Segoe UI" w:eastAsia="Times New Roman" w:hAnsi="Segoe UI" w:cs="Segoe UI"/>
+                <w:color w:val="171717"/>
+              </w:rPr>
+              <w:t>A slash "*/10" in the minutes field means an increment of every 10 minutes.</w:t>
+            </w:r>
+          </w:p>
+        </w:tc>
+      </w:tr>
+    </w:tbl>
     <w:p/>
-    <w:p/>
     <w:p>
       <w:pPr>
         <w:pStyle w:val="Heading4"/>
@@ -790,12 +1315,133 @@
         <w:t>HTTP trigger</w:t>
       </w:r>
     </w:p>
-    <w:p/>
+    <w:p>
+      <w:r>
+        <w:t>An HTTP trigger is a trigger that executes a function when it receives an HTTP request</w:t>
+      </w:r>
+      <w:r>
+        <w:t>. Azure Functions provides an Authorization level for its functions which are:</w:t>
+      </w:r>
+    </w:p>
+    <w:p>
+      <w:pPr>
+        <w:pStyle w:val="ListParagraph"/>
+        <w:numPr>
+          <w:ilvl w:val="0"/>
+          <w:numId w:val="6"/>
+        </w:numPr>
+      </w:pPr>
+      <w:r>
+        <w:rPr>
+          <w:b/>
+          <w:bCs/>
+        </w:rPr>
+        <w:t>Function</w:t>
+      </w:r>
+      <w:r>
+        <w:t>: (</w:t>
+      </w:r>
+      <w:r>
+        <w:t>"key" based</w:t>
+      </w:r>
+      <w:r>
+        <w:t>)</w:t>
+      </w:r>
+      <w:r>
+        <w:t xml:space="preserve"> For this </w:t>
+      </w:r>
+      <w:r>
+        <w:t>you can use a function</w:t>
+      </w:r>
+      <w:r>
+        <w:t xml:space="preserve"> key (</w:t>
+      </w:r>
+      <w:r>
+        <w:t>specific to a function</w:t>
+      </w:r>
+      <w:r>
+        <w:t>)</w:t>
+      </w:r>
+      <w:r>
+        <w:t xml:space="preserve"> or a host key</w:t>
+      </w:r>
+      <w:r>
+        <w:t xml:space="preserve"> (</w:t>
+      </w:r>
+      <w:r>
+        <w:t>apply to all functions inside the function app</w:t>
+      </w:r>
+      <w:r>
+        <w:t>).</w:t>
+      </w:r>
+    </w:p>
+    <w:p>
+      <w:pPr>
+        <w:pStyle w:val="ListParagraph"/>
+        <w:numPr>
+          <w:ilvl w:val="0"/>
+          <w:numId w:val="6"/>
+        </w:numPr>
+      </w:pPr>
+      <w:r>
+        <w:rPr>
+          <w:b/>
+          <w:bCs/>
+        </w:rPr>
+        <w:t>Anonymous</w:t>
+      </w:r>
+      <w:r>
+        <w:t>:</w:t>
+      </w:r>
+      <w:r>
+        <w:t xml:space="preserve"> no authentication required</w:t>
+      </w:r>
+      <w:r>
+        <w:t>.</w:t>
+      </w:r>
+    </w:p>
+    <w:p>
+      <w:pPr>
+        <w:pStyle w:val="ListParagraph"/>
+        <w:numPr>
+          <w:ilvl w:val="0"/>
+          <w:numId w:val="6"/>
+        </w:numPr>
+      </w:pPr>
+      <w:r>
+        <w:rPr>
+          <w:b/>
+          <w:bCs/>
+        </w:rPr>
+        <w:t>Admin</w:t>
+      </w:r>
+      <w:r>
+        <w:t xml:space="preserve">: </w:t>
+      </w:r>
+      <w:r>
+        <w:t>("key" based) For this you</w:t>
+      </w:r>
+      <w:r>
+        <w:t xml:space="preserve"> must use a </w:t>
+      </w:r>
+      <w:r>
+        <w:t>host key</w:t>
+      </w:r>
+      <w:r>
+        <w:t>.</w:t>
+      </w:r>
+    </w:p>
+    <w:p>
+      <w:r>
+        <w:t>These kinds of functions can receive data from query strings or request body. Also, can returns data back to the caller.</w:t>
+      </w:r>
+    </w:p>
     <w:p>
       <w:pPr>
         <w:pStyle w:val="Heading4"/>
       </w:pPr>
       <w:r>
+        <w:lastRenderedPageBreak/>
         <w:t>Blob trigger</w:t>
       </w:r>
     </w:p>
@@ -838,13 +1484,8 @@
       </w:r>
     </w:p>
     <w:p>
-      <w:proofErr w:type="gramStart"/>
-      <w:r>
-        <w:t>You're</w:t>
-      </w:r>
-      <w:proofErr w:type="gramEnd"/>
-      <w:r>
-        <w:t xml:space="preserve"> able to add logging statements to your function for debugging in the Azure portal. The called methods for each language are passed a "logging" object, which may be used to log information to the log window located in a tabbed flyout menu located at the bottom of the code window.</w:t>
+      <w:r>
+        <w:t>You're able to add logging statements to your function for debugging in the Azure portal. The called methods for each language are passed a "logging" object, which may be used to log information to the log window located in a tabbed flyout menu located at the bottom of the code window.</w:t>
       </w:r>
     </w:p>
     <w:p>
@@ -866,15 +1507,7 @@
         <w:t>:</w:t>
       </w:r>
       <w:r>
-        <w:t xml:space="preserve"> </w:t>
-      </w:r>
-      <w:proofErr w:type="gramStart"/>
-      <w:r>
-        <w:t>context.log(</w:t>
-      </w:r>
-      <w:proofErr w:type="gramEnd"/>
-      <w:r>
-        <w:t>'Enter your logging statement here');</w:t>
+        <w:t xml:space="preserve"> context.log('Enter your logging statement here');</w:t>
       </w:r>
     </w:p>
     <w:p>
@@ -896,17 +1529,7 @@
         <w:t>:</w:t>
       </w:r>
       <w:r>
-        <w:t xml:space="preserve"> </w:t>
-      </w:r>
-      <w:proofErr w:type="spellStart"/>
-      <w:proofErr w:type="gramStart"/>
-      <w:r>
-        <w:t>log.Info</w:t>
-      </w:r>
-      <w:proofErr w:type="spellEnd"/>
-      <w:proofErr w:type="gramEnd"/>
-      <w:r>
-        <w:t>("Enter your logging statement here");</w:t>
+        <w:t xml:space="preserve"> log.Info("Enter your logging statement here");</w:t>
       </w:r>
     </w:p>
     <w:p>
@@ -925,10 +1548,7 @@
         <w:t>PowerShell</w:t>
       </w:r>
       <w:r>
-        <w:t xml:space="preserve">: </w:t>
-      </w:r>
-      <w:r>
-        <w:t>Write-Host "Enter your logging statement here"</w:t>
+        <w:t>: Write-Host "Enter your logging statement here"</w:t>
       </w:r>
     </w:p>
     <w:sectPr>
@@ -1170,6 +1790,119 @@
     </w:lvl>
   </w:abstractNum>
   <w:abstractNum w:abstractNumId="2" w15:restartNumberingAfterBreak="0">
+    <w:nsid w:val="64AD1D30"/>
+    <w:multiLevelType w:val="hybridMultilevel"/>
+    <w:tmpl w:val="DA463340"/>
+    <w:lvl w:ilvl="0" w:tplc="04090001">
+      <w:start w:val="1"/>
+      <w:numFmt w:val="bullet"/>
+      <w:lvlText w:val=""/>
+      <w:lvlJc w:val="left"/>
+      <w:pPr>
+        <w:ind w:left="770" w:hanging="360"/>
+      </w:pPr>
+      <w:rPr>
+        <w:rFonts w:ascii="Symbol" w:hAnsi="Symbol" w:hint="default"/>
+      </w:rPr>
+    </w:lvl>
+    <w:lvl w:ilvl="1" w:tplc="04090003" w:tentative="1">
+      <w:start w:val="1"/>
+      <w:numFmt w:val="bullet"/>
+      <w:lvlText w:val="o"/>
+      <w:lvlJc w:val="left"/>
+      <w:pPr>
+        <w:ind w:left="1490" w:hanging="360"/>
+      </w:pPr>
+      <w:rPr>
+        <w:rFonts w:ascii="Courier New" w:hAnsi="Courier New" w:cs="Courier New" w:hint="default"/>
+      </w:rPr>
+    </w:lvl>
+    <w:lvl w:ilvl="2" w:tplc="04090005" w:tentative="1">
+      <w:start w:val="1"/>
+      <w:numFmt w:val="bullet"/>
+      <w:lvlText w:val=""/>
+      <w:lvlJc w:val="left"/>
+      <w:pPr>
+        <w:ind w:left="2210" w:hanging="360"/>
+      </w:pPr>
+      <w:rPr>
+        <w:rFonts w:ascii="Wingdings" w:hAnsi="Wingdings" w:hint="default"/>
+      </w:rPr>
+    </w:lvl>
+    <w:lvl w:ilvl="3" w:tplc="04090001" w:tentative="1">
+      <w:start w:val="1"/>
+      <w:numFmt w:val="bullet"/>
+      <w:lvlText w:val=""/>
+      <w:lvlJc w:val="left"/>
+      <w:pPr>
+        <w:ind w:left="2930" w:hanging="360"/>
+      </w:pPr>
+      <w:rPr>
+        <w:rFonts w:ascii="Symbol" w:hAnsi="Symbol" w:hint="default"/>
+      </w:rPr>
+    </w:lvl>
+    <w:lvl w:ilvl="4" w:tplc="04090003" w:tentative="1">
+      <w:start w:val="1"/>
+      <w:numFmt w:val="bullet"/>
+      <w:lvlText w:val="o"/>
+      <w:lvlJc w:val="left"/>
+      <w:pPr>
+        <w:ind w:left="3650" w:hanging="360"/>
+      </w:pPr>
+      <w:rPr>
+        <w:rFonts w:ascii="Courier New" w:hAnsi="Courier New" w:cs="Courier New" w:hint="default"/>
+      </w:rPr>
+    </w:lvl>
+    <w:lvl w:ilvl="5" w:tplc="04090005" w:tentative="1">
+      <w:start w:val="1"/>
+      <w:numFmt w:val="bullet"/>
+      <w:lvlText w:val=""/>
+      <w:lvlJc w:val="left"/>
+      <w:pPr>
+        <w:ind w:left="4370" w:hanging="360"/>
+      </w:pPr>
+      <w:rPr>
+        <w:rFonts w:ascii="Wingdings" w:hAnsi="Wingdings" w:hint="default"/>
+      </w:rPr>
+    </w:lvl>
+    <w:lvl w:ilvl="6" w:tplc="04090001" w:tentative="1">
+      <w:start w:val="1"/>
+      <w:numFmt w:val="bullet"/>
+      <w:lvlText w:val=""/>
+      <w:lvlJc w:val="left"/>
+      <w:pPr>
+        <w:ind w:left="5090" w:hanging="360"/>
+      </w:pPr>
+      <w:rPr>
+        <w:rFonts w:ascii="Symbol" w:hAnsi="Symbol" w:hint="default"/>
+      </w:rPr>
+    </w:lvl>
+    <w:lvl w:ilvl="7" w:tplc="04090003" w:tentative="1">
+      <w:start w:val="1"/>
+      <w:numFmt w:val="bullet"/>
+      <w:lvlText w:val="o"/>
+      <w:lvlJc w:val="left"/>
+      <w:pPr>
+        <w:ind w:left="5810" w:hanging="360"/>
+      </w:pPr>
+      <w:rPr>
+        <w:rFonts w:ascii="Courier New" w:hAnsi="Courier New" w:cs="Courier New" w:hint="default"/>
+      </w:rPr>
+    </w:lvl>
+    <w:lvl w:ilvl="8" w:tplc="04090005" w:tentative="1">
+      <w:start w:val="1"/>
+      <w:numFmt w:val="bullet"/>
+      <w:lvlText w:val=""/>
+      <w:lvlJc w:val="left"/>
+      <w:pPr>
+        <w:ind w:left="6530" w:hanging="360"/>
+      </w:pPr>
+      <w:rPr>
+        <w:rFonts w:ascii="Wingdings" w:hAnsi="Wingdings" w:hint="default"/>
+      </w:rPr>
+    </w:lvl>
+  </w:abstractNum>
+  <w:abstractNum w:abstractNumId="3" w15:restartNumberingAfterBreak="0">
     <w:nsid w:val="72352564"/>
     <w:multiLevelType w:val="hybridMultilevel"/>
     <w:tmpl w:val="2D0CAE3E"/>
@@ -1282,7 +2015,7 @@
       </w:rPr>
     </w:lvl>
   </w:abstractNum>
-  <w:abstractNum w:abstractNumId="3" w15:restartNumberingAfterBreak="0">
+  <w:abstractNum w:abstractNumId="4" w15:restartNumberingAfterBreak="0">
     <w:nsid w:val="72C41E62"/>
     <w:multiLevelType w:val="hybridMultilevel"/>
     <w:tmpl w:val="AC3CF444"/>
@@ -1395,7 +2128,7 @@
       </w:rPr>
     </w:lvl>
   </w:abstractNum>
-  <w:abstractNum w:abstractNumId="4" w15:restartNumberingAfterBreak="0">
+  <w:abstractNum w:abstractNumId="5" w15:restartNumberingAfterBreak="0">
     <w:nsid w:val="76F200AA"/>
     <w:multiLevelType w:val="hybridMultilevel"/>
     <w:tmpl w:val="3AF4EBCA"/>
@@ -1509,10 +2242,10 @@
     </w:lvl>
   </w:abstractNum>
   <w:num w:numId="1">
-    <w:abstractNumId w:val="3"/>
+    <w:abstractNumId w:val="4"/>
   </w:num>
   <w:num w:numId="2">
-    <w:abstractNumId w:val="4"/>
+    <w:abstractNumId w:val="5"/>
   </w:num>
   <w:num w:numId="3">
     <w:abstractNumId w:val="1"/>
@@ -1521,6 +2254,9 @@
     <w:abstractNumId w:val="0"/>
   </w:num>
   <w:num w:numId="5">
+    <w:abstractNumId w:val="3"/>
+  </w:num>
+  <w:num w:numId="6">
     <w:abstractNumId w:val="2"/>
   </w:num>
 </w:numbering>
@@ -2012,6 +2748,26 @@
       <w:color w:val="2F5496" w:themeColor="accent1" w:themeShade="BF"/>
     </w:rPr>
   </w:style>
+  <w:style w:type="paragraph" w:styleId="Heading5">
+    <w:name w:val="heading 5"/>
+    <w:basedOn w:val="Normal"/>
+    <w:next w:val="Normal"/>
+    <w:link w:val="Heading5Char"/>
+    <w:uiPriority w:val="9"/>
+    <w:unhideWhenUsed/>
+    <w:qFormat/>
+    <w:rsid w:val="006B18B4"/>
+    <w:pPr>
+      <w:keepNext/>
+      <w:keepLines/>
+      <w:spacing w:before="40" w:after="0"/>
+      <w:outlineLvl w:val="4"/>
+    </w:pPr>
+    <w:rPr>
+      <w:rFonts w:asciiTheme="majorHAnsi" w:eastAsiaTheme="majorEastAsia" w:hAnsiTheme="majorHAnsi" w:cstheme="majorBidi"/>
+      <w:color w:val="2F5496" w:themeColor="accent1" w:themeShade="BF"/>
+    </w:rPr>
+  </w:style>
   <w:style w:type="character" w:default="1" w:styleId="DefaultParagraphFont">
     <w:name w:val="Default Paragraph Font"/>
     <w:uiPriority w:val="1"/>
@@ -2122,6 +2878,17 @@
       <w:rFonts w:asciiTheme="majorHAnsi" w:eastAsiaTheme="majorEastAsia" w:hAnsiTheme="majorHAnsi" w:cstheme="majorBidi"/>
       <w:i/>
       <w:iCs/>
+      <w:color w:val="2F5496" w:themeColor="accent1" w:themeShade="BF"/>
+    </w:rPr>
+  </w:style>
+  <w:style w:type="character" w:customStyle="1" w:styleId="Heading5Char">
+    <w:name w:val="Heading 5 Char"/>
+    <w:basedOn w:val="DefaultParagraphFont"/>
+    <w:link w:val="Heading5"/>
+    <w:uiPriority w:val="9"/>
+    <w:rsid w:val="006B18B4"/>
+    <w:rPr>
+      <w:rFonts w:asciiTheme="majorHAnsi" w:eastAsiaTheme="majorEastAsia" w:hAnsiTheme="majorHAnsi" w:cstheme="majorBidi"/>
       <w:color w:val="2F5496" w:themeColor="accent1" w:themeShade="BF"/>
     </w:rPr>
   </w:style>

</xml_diff>

<commit_message>
Chain Azure Functions together using input and output bindings completed
</commit_message>
<xml_diff>
--- a/Summary.docx
+++ b/Summary.docx
@@ -735,19 +735,7 @@
     </w:p>
     <w:p>
       <w:r>
-        <w:t>A CRON expression is a string that consists of six fields that represent a set of times.</w:t>
-      </w:r>
-      <w:r>
-        <w:t xml:space="preserve"> </w:t>
-      </w:r>
-      <w:r>
-        <w:t xml:space="preserve">The order of </w:t>
-      </w:r>
-      <w:r>
-        <w:t>those</w:t>
-      </w:r>
-      <w:r>
-        <w:t xml:space="preserve"> fields in Azure is: </w:t>
+        <w:t xml:space="preserve">A CRON expression is a string that consists of six fields that represent a set of times. The order of those fields in Azure is: </w:t>
       </w:r>
       <w:r>
         <w:rPr>
@@ -1398,13 +1386,7 @@
         <w:t>Function</w:t>
       </w:r>
       <w:r>
-        <w:t>: (</w:t>
-      </w:r>
-      <w:r>
-        <w:t>"key" based</w:t>
-      </w:r>
-      <w:r>
-        <w:t>)</w:t>
+        <w:t>: ("key" based)</w:t>
       </w:r>
       <w:r>
         <w:t xml:space="preserve"> For this </w:t>
@@ -1532,10 +1514,7 @@
         <w:t>Path</w:t>
       </w:r>
       <w:r>
-        <w:t xml:space="preserve"> value </w:t>
-      </w:r>
-      <w:r>
-        <w:t>is</w:t>
+        <w:t xml:space="preserve"> value is</w:t>
       </w:r>
       <w:r>
         <w:t xml:space="preserve"> </w:t>
@@ -1657,29 +1636,25 @@
     </w:p>
     <w:p>
       <w:r>
+        <w:t>In Azure Functions, bindings provide a declarative way to connect to data from within your code. They make it easier to integrate with data streams consistently in a function. You can have multiple bindings providing access to different data elements. This is powerful because you can connect to your data sources without having to code specific connection logic</w:t>
+      </w:r>
+      <w:r>
+        <w:t>.</w:t>
+      </w:r>
+    </w:p>
+    <w:p>
+      <w:r>
         <w:t>Each binding has a direction - your code reads data from input bindings and writes data to output bindings. Each function can have zero or more bindings to manage the input and output data processed by the function</w:t>
       </w:r>
       <w:r>
         <w:t xml:space="preserve"> (</w:t>
       </w:r>
-      <w:hyperlink r:id="rId5" w:anchor="supported-bindings" w:history="1">
+      <w:hyperlink r:id="rId6" w:anchor="supported-bindings" w:history="1">
         <w:r>
           <w:rPr>
             <w:rStyle w:val="Hyperlink"/>
           </w:rPr>
-          <w:t>Supp</w:t>
-        </w:r>
-        <w:r>
-          <w:rPr>
-            <w:rStyle w:val="Hyperlink"/>
-          </w:rPr>
-          <w:t>o</w:t>
-        </w:r>
-        <w:r>
-          <w:rPr>
-            <w:rStyle w:val="Hyperlink"/>
-          </w:rPr>
-          <w:t>rted bindings</w:t>
+          <w:t>Supported bindings</w:t>
         </w:r>
       </w:hyperlink>
       <w:r>
@@ -1783,126 +1758,17 @@
         <w:t xml:space="preserve"> - Provides the name of an app setting key that contains the connection string. Bindings use connection strings stored in app settings to keep secrets out of the function code. This makes your code more configurable and secure.</w:t>
       </w:r>
     </w:p>
-    <w:p/>
-    <w:p>
-      <w:pPr>
-        <w:pStyle w:val="Heading3"/>
-      </w:pPr>
-      <w:r>
-        <w:t>Log window</w:t>
-      </w:r>
-    </w:p>
-    <w:p>
-      <w:r>
-        <w:t>You</w:t>
-      </w:r>
-      <w:r>
-        <w:t xml:space="preserve"> </w:t>
-      </w:r>
-      <w:proofErr w:type="gramStart"/>
-      <w:r>
-        <w:t>a</w:t>
-      </w:r>
-      <w:r>
-        <w:t>re able to</w:t>
-      </w:r>
-      <w:proofErr w:type="gramEnd"/>
-      <w:r>
-        <w:t xml:space="preserve"> add logging statements to your function for debugging in the Azure portal. The called methods for each language are passed a "logging" object, which may be used to log information to the log window located in a tabbed flyout menu located at the bottom of the code window.</w:t>
-      </w:r>
-    </w:p>
-    <w:p>
-      <w:pPr>
-        <w:pStyle w:val="ListParagraph"/>
-        <w:numPr>
-          <w:ilvl w:val="0"/>
-          <w:numId w:val="4"/>
-        </w:numPr>
-      </w:pPr>
-      <w:r>
-        <w:rPr>
-          <w:b/>
-          <w:bCs/>
-        </w:rPr>
-        <w:t>JavaScript</w:t>
-      </w:r>
-      <w:r>
-        <w:t>:</w:t>
-      </w:r>
-      <w:r>
-        <w:t xml:space="preserve"> </w:t>
-      </w:r>
-      <w:proofErr w:type="gramStart"/>
-      <w:r>
-        <w:t>context.log(</w:t>
-      </w:r>
-      <w:proofErr w:type="gramEnd"/>
-      <w:r>
-        <w:t>'Enter your logging statement here');</w:t>
-      </w:r>
-    </w:p>
-    <w:p>
-      <w:pPr>
-        <w:pStyle w:val="ListParagraph"/>
-        <w:numPr>
-          <w:ilvl w:val="0"/>
-          <w:numId w:val="4"/>
-        </w:numPr>
-      </w:pPr>
-      <w:r>
-        <w:rPr>
-          <w:b/>
-          <w:bCs/>
-        </w:rPr>
-        <w:t>C#</w:t>
-      </w:r>
-      <w:r>
-        <w:t>:</w:t>
-      </w:r>
-      <w:r>
-        <w:t xml:space="preserve"> </w:t>
-      </w:r>
-      <w:proofErr w:type="spellStart"/>
-      <w:proofErr w:type="gramStart"/>
-      <w:r>
-        <w:t>log.Info</w:t>
-      </w:r>
-      <w:proofErr w:type="spellEnd"/>
-      <w:proofErr w:type="gramEnd"/>
-      <w:r>
-        <w:t>("Enter your logging statement here");</w:t>
-      </w:r>
-    </w:p>
-    <w:p>
-      <w:pPr>
-        <w:pStyle w:val="ListParagraph"/>
-        <w:numPr>
-          <w:ilvl w:val="0"/>
-          <w:numId w:val="4"/>
-        </w:numPr>
-      </w:pPr>
-      <w:r>
-        <w:rPr>
-          <w:b/>
-          <w:bCs/>
-        </w:rPr>
-        <w:t>PowerShell</w:t>
-      </w:r>
-      <w:r>
-        <w:t>: Write-Host "Enter your logging statement here"</w:t>
-      </w:r>
-    </w:p>
-    <w:p>
-      <w:pPr>
-        <w:pStyle w:val="Heading3"/>
-      </w:pPr>
-      <w:r>
-        <w:t>Azure Function</w:t>
-      </w:r>
-    </w:p>
-    <w:p>
-      <w:r>
-        <w:t>Create a new AZ function</w:t>
+    <w:p>
+      <w:pPr>
+        <w:pStyle w:val="Heading4"/>
+      </w:pPr>
+      <w:r>
+        <w:t>Explore bindings</w:t>
+      </w:r>
+    </w:p>
+    <w:p>
+      <w:r>
+        <w:t>You can manage the bindings functions from the Integration section. There you can add/edit inputs and outputs bindings.</w:t>
       </w:r>
     </w:p>
     <w:p>
@@ -1910,56 +1776,9 @@
         <w:rPr>
           <w:noProof/>
         </w:rPr>
+        <w:lastRenderedPageBreak/>
         <w:drawing>
-          <wp:inline distT="0" distB="0" distL="0" distR="0" wp14:anchorId="601D989B" wp14:editId="352079AD">
-            <wp:extent cx="2802126" cy="1631950"/>
-            <wp:effectExtent l="0" t="0" r="0" b="6350"/>
-            <wp:docPr id="1" name="Picture 1"/>
-            <wp:cNvGraphicFramePr>
-              <a:graphicFrameLocks xmlns:a="http://schemas.openxmlformats.org/drawingml/2006/main" noChangeAspect="1"/>
-            </wp:cNvGraphicFramePr>
-            <a:graphic xmlns:a="http://schemas.openxmlformats.org/drawingml/2006/main">
-              <a:graphicData uri="http://schemas.openxmlformats.org/drawingml/2006/picture">
-                <pic:pic xmlns:pic="http://schemas.openxmlformats.org/drawingml/2006/picture">
-                  <pic:nvPicPr>
-                    <pic:cNvPr id="1" name=""/>
-                    <pic:cNvPicPr/>
-                  </pic:nvPicPr>
-                  <pic:blipFill>
-                    <a:blip r:embed="rId6"/>
-                    <a:stretch>
-                      <a:fillRect/>
-                    </a:stretch>
-                  </pic:blipFill>
-                  <pic:spPr>
-                    <a:xfrm>
-                      <a:off x="0" y="0"/>
-                      <a:ext cx="2820141" cy="1642442"/>
-                    </a:xfrm>
-                    <a:prstGeom prst="rect">
-                      <a:avLst/>
-                    </a:prstGeom>
-                  </pic:spPr>
-                </pic:pic>
-              </a:graphicData>
-            </a:graphic>
-          </wp:inline>
-        </w:drawing>
-      </w:r>
-    </w:p>
-    <w:p>
-      <w:r>
-        <w:lastRenderedPageBreak/>
-        <w:t>Explore bindings</w:t>
-      </w:r>
-    </w:p>
-    <w:p>
-      <w:r>
-        <w:rPr>
-          <w:noProof/>
-        </w:rPr>
-        <w:drawing>
-          <wp:inline distT="0" distB="0" distL="0" distR="0" wp14:anchorId="5A6DEE6E" wp14:editId="679D9D13">
+          <wp:inline distT="0" distB="0" distL="0" distR="0" wp14:anchorId="2E4CDAC0" wp14:editId="77F413A3">
             <wp:extent cx="6858000" cy="2590800"/>
             <wp:effectExtent l="0" t="0" r="0" b="0"/>
             <wp:docPr id="2" name="Picture 2"/>
@@ -1995,6 +1814,538 @@
         </w:drawing>
       </w:r>
     </w:p>
+    <w:p>
+      <w:pPr>
+        <w:pStyle w:val="Heading3"/>
+      </w:pPr>
+      <w:r>
+        <w:t>Log window</w:t>
+      </w:r>
+    </w:p>
+    <w:p>
+      <w:r>
+        <w:t>You</w:t>
+      </w:r>
+      <w:r>
+        <w:t xml:space="preserve"> </w:t>
+      </w:r>
+      <w:proofErr w:type="gramStart"/>
+      <w:r>
+        <w:t>a</w:t>
+      </w:r>
+      <w:r>
+        <w:t>re able to</w:t>
+      </w:r>
+      <w:proofErr w:type="gramEnd"/>
+      <w:r>
+        <w:t xml:space="preserve"> add logging statements to your function for debugging in the Azure portal. The called methods for each language are passed a "logging" object, which may be used to log information to the log window located in a tabbed flyout menu located at the bottom of the code window.</w:t>
+      </w:r>
+    </w:p>
+    <w:p>
+      <w:pPr>
+        <w:pStyle w:val="ListParagraph"/>
+        <w:numPr>
+          <w:ilvl w:val="0"/>
+          <w:numId w:val="4"/>
+        </w:numPr>
+      </w:pPr>
+      <w:r>
+        <w:rPr>
+          <w:b/>
+          <w:bCs/>
+        </w:rPr>
+        <w:t>JavaScript</w:t>
+      </w:r>
+      <w:r>
+        <w:t>:</w:t>
+      </w:r>
+      <w:r>
+        <w:t xml:space="preserve"> </w:t>
+      </w:r>
+      <w:proofErr w:type="gramStart"/>
+      <w:r>
+        <w:t>context.log(</w:t>
+      </w:r>
+      <w:proofErr w:type="gramEnd"/>
+      <w:r>
+        <w:t>'Enter your logging statement here');</w:t>
+      </w:r>
+    </w:p>
+    <w:p>
+      <w:pPr>
+        <w:pStyle w:val="ListParagraph"/>
+        <w:numPr>
+          <w:ilvl w:val="0"/>
+          <w:numId w:val="4"/>
+        </w:numPr>
+      </w:pPr>
+      <w:r>
+        <w:rPr>
+          <w:b/>
+          <w:bCs/>
+        </w:rPr>
+        <w:t>C#</w:t>
+      </w:r>
+      <w:r>
+        <w:t>:</w:t>
+      </w:r>
+      <w:r>
+        <w:t xml:space="preserve"> </w:t>
+      </w:r>
+      <w:proofErr w:type="spellStart"/>
+      <w:proofErr w:type="gramStart"/>
+      <w:r>
+        <w:t>log.Info</w:t>
+      </w:r>
+      <w:proofErr w:type="spellEnd"/>
+      <w:proofErr w:type="gramEnd"/>
+      <w:r>
+        <w:t>("Enter your logging statement here");</w:t>
+      </w:r>
+    </w:p>
+    <w:p>
+      <w:pPr>
+        <w:pStyle w:val="ListParagraph"/>
+        <w:numPr>
+          <w:ilvl w:val="0"/>
+          <w:numId w:val="4"/>
+        </w:numPr>
+      </w:pPr>
+      <w:r>
+        <w:rPr>
+          <w:b/>
+          <w:bCs/>
+        </w:rPr>
+        <w:t>PowerShell</w:t>
+      </w:r>
+      <w:r>
+        <w:t>: Write-Host "Enter your logging statement here"</w:t>
+      </w:r>
+    </w:p>
+    <w:p>
+      <w:pPr>
+        <w:pStyle w:val="Heading3"/>
+      </w:pPr>
+      <w:r>
+        <w:t>Create a Function app</w:t>
+      </w:r>
+    </w:p>
+    <w:p>
+      <w:r>
+        <w:t>This is a summary to create e Function APP.</w:t>
+      </w:r>
+      <w:r>
+        <w:t xml:space="preserve"> For it you should go into the Resource-group and then choose Add (</w:t>
+      </w:r>
+      <w:r>
+        <w:t>at the top</w:t>
+      </w:r>
+      <w:r>
+        <w:t>-</w:t>
+      </w:r>
+      <w:r>
+        <w:t>left of the page</w:t>
+      </w:r>
+      <w:r>
+        <w:t>). After that choose Function App in the resources list.</w:t>
+      </w:r>
+    </w:p>
+    <w:p>
+      <w:r>
+        <w:rPr>
+          <w:noProof/>
+        </w:rPr>
+        <w:drawing>
+          <wp:inline distT="0" distB="0" distL="0" distR="0" wp14:anchorId="62CE2978" wp14:editId="1C6A73E8">
+            <wp:extent cx="2889250" cy="1009650"/>
+            <wp:effectExtent l="0" t="0" r="6350" b="0"/>
+            <wp:docPr id="3" name="Picture 3"/>
+            <wp:cNvGraphicFramePr>
+              <a:graphicFrameLocks xmlns:a="http://schemas.openxmlformats.org/drawingml/2006/main" noChangeAspect="1"/>
+            </wp:cNvGraphicFramePr>
+            <a:graphic xmlns:a="http://schemas.openxmlformats.org/drawingml/2006/main">
+              <a:graphicData uri="http://schemas.openxmlformats.org/drawingml/2006/picture">
+                <pic:pic xmlns:pic="http://schemas.openxmlformats.org/drawingml/2006/picture">
+                  <pic:nvPicPr>
+                    <pic:cNvPr id="1" name=""/>
+                    <pic:cNvPicPr/>
+                  </pic:nvPicPr>
+                  <pic:blipFill rotWithShape="1">
+                    <a:blip r:embed="rId8"/>
+                    <a:srcRect l="41481" t="68535" r="16389" b="13272"/>
+                    <a:stretch/>
+                  </pic:blipFill>
+                  <pic:spPr bwMode="auto">
+                    <a:xfrm>
+                      <a:off x="0" y="0"/>
+                      <a:ext cx="2889250" cy="1009650"/>
+                    </a:xfrm>
+                    <a:prstGeom prst="rect">
+                      <a:avLst/>
+                    </a:prstGeom>
+                    <a:ln>
+                      <a:noFill/>
+                    </a:ln>
+                    <a:extLst>
+                      <a:ext uri="{53640926-AAD7-44D8-BBD7-CCE9431645EC}">
+                        <a14:shadowObscured xmlns:a14="http://schemas.microsoft.com/office/drawing/2010/main"/>
+                      </a:ext>
+                    </a:extLst>
+                  </pic:spPr>
+                </pic:pic>
+              </a:graphicData>
+            </a:graphic>
+          </wp:inline>
+        </w:drawing>
+      </w:r>
+    </w:p>
+    <w:p>
+      <w:r>
+        <w:t xml:space="preserve">Complete the Basics tab with a Function App name and the Runtime stack (.NET Core, Node.js, Python, </w:t>
+      </w:r>
+      <w:proofErr w:type="gramStart"/>
+      <w:r>
+        <w:t>Java</w:t>
+      </w:r>
+      <w:proofErr w:type="gramEnd"/>
+      <w:r>
+        <w:t xml:space="preserve"> or </w:t>
+      </w:r>
+      <w:proofErr w:type="spellStart"/>
+      <w:r>
+        <w:t>Powershell</w:t>
+      </w:r>
+      <w:proofErr w:type="spellEnd"/>
+      <w:r>
+        <w:t xml:space="preserve"> Core).</w:t>
+      </w:r>
+    </w:p>
+    <w:p>
+      <w:r>
+        <w:rPr>
+          <w:noProof/>
+        </w:rPr>
+        <w:lastRenderedPageBreak/>
+        <w:drawing>
+          <wp:inline distT="0" distB="0" distL="0" distR="0" wp14:anchorId="4F5DC842" wp14:editId="2ACBFCA6">
+            <wp:extent cx="6858000" cy="5057775"/>
+            <wp:effectExtent l="0" t="0" r="0" b="9525"/>
+            <wp:docPr id="4" name="Picture 4"/>
+            <wp:cNvGraphicFramePr>
+              <a:graphicFrameLocks xmlns:a="http://schemas.openxmlformats.org/drawingml/2006/main" noChangeAspect="1"/>
+            </wp:cNvGraphicFramePr>
+            <a:graphic xmlns:a="http://schemas.openxmlformats.org/drawingml/2006/main">
+              <a:graphicData uri="http://schemas.openxmlformats.org/drawingml/2006/picture">
+                <pic:pic xmlns:pic="http://schemas.openxmlformats.org/drawingml/2006/picture">
+                  <pic:nvPicPr>
+                    <pic:cNvPr id="1" name=""/>
+                    <pic:cNvPicPr/>
+                  </pic:nvPicPr>
+                  <pic:blipFill>
+                    <a:blip r:embed="rId9"/>
+                    <a:stretch>
+                      <a:fillRect/>
+                    </a:stretch>
+                  </pic:blipFill>
+                  <pic:spPr>
+                    <a:xfrm>
+                      <a:off x="0" y="0"/>
+                      <a:ext cx="6858000" cy="5057775"/>
+                    </a:xfrm>
+                    <a:prstGeom prst="rect">
+                      <a:avLst/>
+                    </a:prstGeom>
+                  </pic:spPr>
+                </pic:pic>
+              </a:graphicData>
+            </a:graphic>
+          </wp:inline>
+        </w:drawing>
+      </w:r>
+    </w:p>
+    <w:p/>
+    <w:p>
+      <w:r>
+        <w:t>In the Tags section, you could add any tags as you need. This is not mandatory but is very recommended, because this way the resources are easily identifiable.</w:t>
+      </w:r>
+    </w:p>
+    <w:p>
+      <w:r>
+        <w:rPr>
+          <w:noProof/>
+        </w:rPr>
+        <w:drawing>
+          <wp:inline distT="0" distB="0" distL="0" distR="0" wp14:anchorId="59C15DC8" wp14:editId="7F791CBA">
+            <wp:extent cx="6858000" cy="2032635"/>
+            <wp:effectExtent l="0" t="0" r="0" b="5715"/>
+            <wp:docPr id="6" name="Picture 6"/>
+            <wp:cNvGraphicFramePr>
+              <a:graphicFrameLocks xmlns:a="http://schemas.openxmlformats.org/drawingml/2006/main" noChangeAspect="1"/>
+            </wp:cNvGraphicFramePr>
+            <a:graphic xmlns:a="http://schemas.openxmlformats.org/drawingml/2006/main">
+              <a:graphicData uri="http://schemas.openxmlformats.org/drawingml/2006/picture">
+                <pic:pic xmlns:pic="http://schemas.openxmlformats.org/drawingml/2006/picture">
+                  <pic:nvPicPr>
+                    <pic:cNvPr id="1" name=""/>
+                    <pic:cNvPicPr/>
+                  </pic:nvPicPr>
+                  <pic:blipFill>
+                    <a:blip r:embed="rId10"/>
+                    <a:stretch>
+                      <a:fillRect/>
+                    </a:stretch>
+                  </pic:blipFill>
+                  <pic:spPr>
+                    <a:xfrm>
+                      <a:off x="0" y="0"/>
+                      <a:ext cx="6858000" cy="2032635"/>
+                    </a:xfrm>
+                    <a:prstGeom prst="rect">
+                      <a:avLst/>
+                    </a:prstGeom>
+                  </pic:spPr>
+                </pic:pic>
+              </a:graphicData>
+            </a:graphic>
+          </wp:inline>
+        </w:drawing>
+      </w:r>
+    </w:p>
+    <w:p/>
+    <w:p>
+      <w:pPr>
+        <w:pStyle w:val="Heading3"/>
+      </w:pPr>
+      <w:r>
+        <w:t>Create an Azure Function</w:t>
+      </w:r>
+    </w:p>
+    <w:p>
+      <w:r>
+        <w:t xml:space="preserve">Once the function app is created, go into the App Service </w:t>
+      </w:r>
+      <w:r>
+        <w:t>resource,</w:t>
+      </w:r>
+      <w:r>
+        <w:t xml:space="preserve"> and then go to Functions</w:t>
+      </w:r>
+    </w:p>
+    <w:p>
+      <w:r>
+        <w:rPr>
+          <w:noProof/>
+        </w:rPr>
+        <w:lastRenderedPageBreak/>
+        <w:drawing>
+          <wp:inline distT="0" distB="0" distL="0" distR="0" wp14:anchorId="01C660C9" wp14:editId="136340B2">
+            <wp:extent cx="6858000" cy="1940560"/>
+            <wp:effectExtent l="0" t="0" r="0" b="2540"/>
+            <wp:docPr id="7" name="Picture 7"/>
+            <wp:cNvGraphicFramePr>
+              <a:graphicFrameLocks xmlns:a="http://schemas.openxmlformats.org/drawingml/2006/main" noChangeAspect="1"/>
+            </wp:cNvGraphicFramePr>
+            <a:graphic xmlns:a="http://schemas.openxmlformats.org/drawingml/2006/main">
+              <a:graphicData uri="http://schemas.openxmlformats.org/drawingml/2006/picture">
+                <pic:pic xmlns:pic="http://schemas.openxmlformats.org/drawingml/2006/picture">
+                  <pic:nvPicPr>
+                    <pic:cNvPr id="1" name=""/>
+                    <pic:cNvPicPr/>
+                  </pic:nvPicPr>
+                  <pic:blipFill>
+                    <a:blip r:embed="rId11"/>
+                    <a:stretch>
+                      <a:fillRect/>
+                    </a:stretch>
+                  </pic:blipFill>
+                  <pic:spPr>
+                    <a:xfrm>
+                      <a:off x="0" y="0"/>
+                      <a:ext cx="6858000" cy="1940560"/>
+                    </a:xfrm>
+                    <a:prstGeom prst="rect">
+                      <a:avLst/>
+                    </a:prstGeom>
+                  </pic:spPr>
+                </pic:pic>
+              </a:graphicData>
+            </a:graphic>
+          </wp:inline>
+        </w:drawing>
+      </w:r>
+    </w:p>
+    <w:p>
+      <w:r>
+        <w:t>Once in there, in the top of the page you could see the button to add new Azure Functions</w:t>
+      </w:r>
+    </w:p>
+    <w:p>
+      <w:r>
+        <w:rPr>
+          <w:noProof/>
+        </w:rPr>
+        <w:drawing>
+          <wp:inline distT="0" distB="0" distL="0" distR="0" wp14:anchorId="601D989B" wp14:editId="352079AD">
+            <wp:extent cx="2802126" cy="1631950"/>
+            <wp:effectExtent l="0" t="0" r="0" b="6350"/>
+            <wp:docPr id="1" name="Picture 1"/>
+            <wp:cNvGraphicFramePr>
+              <a:graphicFrameLocks xmlns:a="http://schemas.openxmlformats.org/drawingml/2006/main" noChangeAspect="1"/>
+            </wp:cNvGraphicFramePr>
+            <a:graphic xmlns:a="http://schemas.openxmlformats.org/drawingml/2006/main">
+              <a:graphicData uri="http://schemas.openxmlformats.org/drawingml/2006/picture">
+                <pic:pic xmlns:pic="http://schemas.openxmlformats.org/drawingml/2006/picture">
+                  <pic:nvPicPr>
+                    <pic:cNvPr id="1" name=""/>
+                    <pic:cNvPicPr/>
+                  </pic:nvPicPr>
+                  <pic:blipFill>
+                    <a:blip r:embed="rId12"/>
+                    <a:stretch>
+                      <a:fillRect/>
+                    </a:stretch>
+                  </pic:blipFill>
+                  <pic:spPr>
+                    <a:xfrm>
+                      <a:off x="0" y="0"/>
+                      <a:ext cx="2820141" cy="1642442"/>
+                    </a:xfrm>
+                    <a:prstGeom prst="rect">
+                      <a:avLst/>
+                    </a:prstGeom>
+                  </pic:spPr>
+                </pic:pic>
+              </a:graphicData>
+            </a:graphic>
+          </wp:inline>
+        </w:drawing>
+      </w:r>
+    </w:p>
+    <w:p>
+      <w:r>
+        <w:t>After that you should choose the Trigger (in this case will be HTTP trigger, but there are a lot of options), the name and the Authorization level.</w:t>
+      </w:r>
+    </w:p>
+    <w:p>
+      <w:r>
+        <w:drawing>
+          <wp:inline distT="0" distB="0" distL="0" distR="0" wp14:anchorId="6C4BFE5E" wp14:editId="3A6A59E1">
+            <wp:extent cx="2066940" cy="1547824"/>
+            <wp:effectExtent l="0" t="0" r="0" b="0"/>
+            <wp:docPr id="9" name="Picture 9"/>
+            <wp:cNvGraphicFramePr>
+              <a:graphicFrameLocks xmlns:a="http://schemas.openxmlformats.org/drawingml/2006/main" noChangeAspect="1"/>
+            </wp:cNvGraphicFramePr>
+            <a:graphic xmlns:a="http://schemas.openxmlformats.org/drawingml/2006/main">
+              <a:graphicData uri="http://schemas.openxmlformats.org/drawingml/2006/picture">
+                <pic:pic xmlns:pic="http://schemas.openxmlformats.org/drawingml/2006/picture">
+                  <pic:nvPicPr>
+                    <pic:cNvPr id="1" name=""/>
+                    <pic:cNvPicPr/>
+                  </pic:nvPicPr>
+                  <pic:blipFill>
+                    <a:blip r:embed="rId13"/>
+                    <a:stretch>
+                      <a:fillRect/>
+                    </a:stretch>
+                  </pic:blipFill>
+                  <pic:spPr>
+                    <a:xfrm>
+                      <a:off x="0" y="0"/>
+                      <a:ext cx="2066940" cy="1547824"/>
+                    </a:xfrm>
+                    <a:prstGeom prst="rect">
+                      <a:avLst/>
+                    </a:prstGeom>
+                  </pic:spPr>
+                </pic:pic>
+              </a:graphicData>
+            </a:graphic>
+          </wp:inline>
+        </w:drawing>
+      </w:r>
+    </w:p>
+    <w:p>
+      <w:r>
+        <w:t xml:space="preserve">If you select </w:t>
+      </w:r>
+      <w:r>
+        <w:rPr>
+          <w:b/>
+          <w:bCs/>
+        </w:rPr>
+        <w:t>function</w:t>
+      </w:r>
+      <w:r>
+        <w:t xml:space="preserve"> as authorization level,</w:t>
+      </w:r>
+      <w:r>
+        <w:t xml:space="preserve"> the button </w:t>
+      </w:r>
+      <w:r>
+        <w:rPr>
+          <w:b/>
+          <w:bCs/>
+        </w:rPr>
+        <w:t xml:space="preserve">Get Function </w:t>
+      </w:r>
+      <w:proofErr w:type="spellStart"/>
+      <w:r>
+        <w:rPr>
+          <w:b/>
+          <w:bCs/>
+        </w:rPr>
+        <w:t>Url</w:t>
+      </w:r>
+      <w:proofErr w:type="spellEnd"/>
+      <w:r>
+        <w:t xml:space="preserve"> will provide you an authorization code to call this endpoint</w:t>
+      </w:r>
+    </w:p>
+    <w:p>
+      <w:r>
+        <w:rPr>
+          <w:noProof/>
+        </w:rPr>
+        <w:drawing>
+          <wp:inline distT="0" distB="0" distL="0" distR="0" wp14:anchorId="22BD8AD0" wp14:editId="20A29CBC">
+            <wp:extent cx="6858000" cy="1423035"/>
+            <wp:effectExtent l="0" t="0" r="0" b="5715"/>
+            <wp:docPr id="10" name="Picture 10"/>
+            <wp:cNvGraphicFramePr>
+              <a:graphicFrameLocks xmlns:a="http://schemas.openxmlformats.org/drawingml/2006/main" noChangeAspect="1"/>
+            </wp:cNvGraphicFramePr>
+            <a:graphic xmlns:a="http://schemas.openxmlformats.org/drawingml/2006/main">
+              <a:graphicData uri="http://schemas.openxmlformats.org/drawingml/2006/picture">
+                <pic:pic xmlns:pic="http://schemas.openxmlformats.org/drawingml/2006/picture">
+                  <pic:nvPicPr>
+                    <pic:cNvPr id="1" name=""/>
+                    <pic:cNvPicPr/>
+                  </pic:nvPicPr>
+                  <pic:blipFill>
+                    <a:blip r:embed="rId14"/>
+                    <a:stretch>
+                      <a:fillRect/>
+                    </a:stretch>
+                  </pic:blipFill>
+                  <pic:spPr>
+                    <a:xfrm>
+                      <a:off x="0" y="0"/>
+                      <a:ext cx="6858000" cy="1423035"/>
+                    </a:xfrm>
+                    <a:prstGeom prst="rect">
+                      <a:avLst/>
+                    </a:prstGeom>
+                  </pic:spPr>
+                </pic:pic>
+              </a:graphicData>
+            </a:graphic>
+          </wp:inline>
+        </w:drawing>
+      </w:r>
+    </w:p>
+    <w:p/>
+    <w:p/>
     <w:sectPr>
       <w:pgSz w:w="12240" w:h="15840"/>
       <w:pgMar w:top="450" w:right="720" w:bottom="720" w:left="720" w:header="720" w:footer="720" w:gutter="0"/>
@@ -3938,4 +4289,16 @@
     </a:ext>
   </a:extLst>
 </a:theme>
+</file>
+
+<file path=customXml/item1.xml><?xml version="1.0" encoding="utf-8"?>
+<b:Sources xmlns:b="http://schemas.openxmlformats.org/officeDocument/2006/bibliography" xmlns="http://schemas.openxmlformats.org/officeDocument/2006/bibliography" SelectedStyle="\APASixthEditionOfficeOnline.xsl" StyleName="APA" Version="6"/>
+</file>
+
+<file path=customXml/itemProps1.xml><?xml version="1.0" encoding="utf-8"?>
+<ds:datastoreItem xmlns:ds="http://schemas.openxmlformats.org/officeDocument/2006/customXml" ds:itemID="{36278E42-BE36-4D23-9CA4-D8DFEAE1F8A5}">
+  <ds:schemaRefs>
+    <ds:schemaRef ds:uri="http://schemas.openxmlformats.org/officeDocument/2006/bibliography"/>
+  </ds:schemaRefs>
+</ds:datastoreItem>
 </file>
</xml_diff>